<commit_message>
Make money fragment and placeholder
</commit_message>
<xml_diff>
--- a/Dokumen/Requirement Analisis Sprint 1.docx
+++ b/Dokumen/Requirement Analisis Sprint 1.docx
@@ -4,205 +4,1273 @@
   <w:body>
     <w:p>
       <w:pPr>
+        <w:pStyle w:val="NormalWeb"/>
+      </w:pPr>
+      <w:r>
+        <w:t>Mhd.Fadly Hasan</w:t>
+      </w:r>
+    </w:p>
+    <w:p>
+      <w:pPr>
+        <w:pStyle w:val="NormalWeb"/>
+      </w:pPr>
+      <w:r>
+        <w:t>05111740000078</w:t>
+      </w:r>
+    </w:p>
+    <w:p>
+      <w:pPr>
+        <w:pStyle w:val="NormalWeb"/>
+      </w:pPr>
+      <w:r>
+        <w:t>Log tugas4</w:t>
+      </w:r>
+    </w:p>
+    <w:p>
+      <w:pPr>
+        <w:pStyle w:val="NormalWeb"/>
+      </w:pPr>
+      <w:r>
+        <w:t>-Analisa sprint-1</w:t>
+      </w:r>
+    </w:p>
+    <w:p>
+      <w:pPr>
+        <w:pStyle w:val="NormalWeb"/>
+      </w:pPr>
+      <w:r>
+        <w:t>-inisiasi pembuatan mockup ui dengan adobe xd</w:t>
+      </w:r>
+    </w:p>
+    <w:p>
+      <w:pPr>
+        <w:pStyle w:val="NormalWeb"/>
+      </w:pPr>
+      <w:r>
+        <w:t>Output:</w:t>
+      </w:r>
+    </w:p>
+    <w:p>
+      <w:pPr>
+        <w:pStyle w:val="NormalWeb"/>
+      </w:pPr>
+      <w:r>
+        <w:t>-Hasil tahap analisa-sprint 1, Requirement Analysis Sprint 1 (selesai)</w:t>
+      </w:r>
+    </w:p>
+    <w:p>
+      <w:pPr>
+        <w:pStyle w:val="NormalWeb"/>
+      </w:pPr>
+      <w:r>
+        <w:t>-mockup awal, Andromaid mock-up Sprint-1 (10%)</w:t>
+      </w:r>
+    </w:p>
+    <w:p>
+      <w:r>
+        <w:br w:type="page"/>
+      </w:r>
+    </w:p>
+    <w:p>
+      <w:pPr>
         <w:pStyle w:val="Heading1"/>
-      </w:pPr>
-      <w:proofErr w:type="spellStart"/>
-      <w:r>
-        <w:t>Deskripsi</w:t>
-      </w:r>
-      <w:proofErr w:type="spellEnd"/>
-      <w:r>
+        <w:spacing w:line="360" w:lineRule="auto"/>
+        <w:jc w:val="both"/>
+        <w:rPr>
+          <w:rFonts w:ascii="Times New Roman" w:hAnsi="Times New Roman" w:cs="Times New Roman"/>
+          <w:color w:val="auto"/>
+        </w:rPr>
+      </w:pPr>
+      <w:r>
+        <w:rPr>
+          <w:rFonts w:ascii="Times New Roman" w:hAnsi="Times New Roman" w:cs="Times New Roman"/>
+          <w:color w:val="auto"/>
+        </w:rPr>
+        <w:lastRenderedPageBreak/>
+        <w:t>Deskripsi Umum Perangkat lunak</w:t>
+      </w:r>
+      <w:r>
+        <w:rPr>
+          <w:rFonts w:ascii="Times New Roman" w:hAnsi="Times New Roman" w:cs="Times New Roman"/>
+          <w:color w:val="auto"/>
+        </w:rPr>
         <w:t xml:space="preserve"> </w:t>
       </w:r>
-      <w:proofErr w:type="spellStart"/>
-      <w:r>
-        <w:t>Umum</w:t>
-      </w:r>
-      <w:proofErr w:type="spellEnd"/>
-      <w:r>
+      <w:r>
+        <w:rPr>
+          <w:rFonts w:ascii="Times New Roman" w:hAnsi="Times New Roman" w:cs="Times New Roman"/>
+          <w:i/>
+          <w:iCs/>
+          <w:color w:val="auto"/>
+        </w:rPr>
+        <w:t>Sprint 1</w:t>
+      </w:r>
+    </w:p>
+    <w:p>
+      <w:pPr>
+        <w:pStyle w:val="Heading2"/>
+        <w:spacing w:line="360" w:lineRule="auto"/>
+        <w:jc w:val="both"/>
+        <w:rPr>
+          <w:rFonts w:ascii="Times New Roman" w:hAnsi="Times New Roman" w:cs="Times New Roman"/>
+          <w:color w:val="auto"/>
+        </w:rPr>
+      </w:pPr>
+      <w:r>
+        <w:rPr>
+          <w:rFonts w:ascii="Times New Roman" w:hAnsi="Times New Roman" w:cs="Times New Roman"/>
+          <w:color w:val="auto"/>
+        </w:rPr>
+        <w:t>Deskripsi Umum Sistem</w:t>
+      </w:r>
+    </w:p>
+    <w:p>
+      <w:pPr>
+        <w:spacing w:line="360" w:lineRule="auto"/>
+        <w:ind w:left="576" w:firstLine="144"/>
+        <w:jc w:val="both"/>
+        <w:rPr>
+          <w:rFonts w:ascii="Times New Roman" w:hAnsi="Times New Roman" w:cs="Times New Roman"/>
+          <w:i/>
+          <w:iCs/>
+        </w:rPr>
+      </w:pPr>
+      <w:r>
+        <w:rPr>
+          <w:rFonts w:ascii="Times New Roman" w:hAnsi="Times New Roman" w:cs="Times New Roman"/>
+          <w:i/>
+          <w:iCs/>
+        </w:rPr>
+        <w:t xml:space="preserve">Andromaid </w:t>
+      </w:r>
+      <w:r>
+        <w:rPr>
+          <w:rFonts w:ascii="Times New Roman" w:hAnsi="Times New Roman" w:cs="Times New Roman"/>
+        </w:rPr>
+        <w:t xml:space="preserve">memiliki tiga komponen berbeda-beda yang memiliki hubungan satu sama lain sedikit. Komponen yang dimaksud adalah manajemen uang, waktu, serta prioritas. Aplikasi ini memiliki basi antar-muka </w:t>
+      </w:r>
+      <w:r>
+        <w:rPr>
+          <w:rFonts w:ascii="Times New Roman" w:hAnsi="Times New Roman" w:cs="Times New Roman"/>
+          <w:i/>
+          <w:iCs/>
+        </w:rPr>
+        <w:t>background</w:t>
+      </w:r>
+      <w:r>
+        <w:rPr>
+          <w:rFonts w:ascii="Times New Roman" w:hAnsi="Times New Roman" w:cs="Times New Roman"/>
+        </w:rPr>
         <w:t xml:space="preserve"> </w:t>
       </w:r>
-      <w:proofErr w:type="spellStart"/>
-      <w:r>
-        <w:t>Perangkat</w:t>
-      </w:r>
-      <w:proofErr w:type="spellEnd"/>
-      <w:r>
+      <w:r>
+        <w:rPr>
+          <w:rFonts w:ascii="Times New Roman" w:hAnsi="Times New Roman" w:cs="Times New Roman"/>
+          <w:i/>
+          <w:iCs/>
+        </w:rPr>
+        <w:t>bubble</w:t>
+      </w:r>
+      <w:r>
+        <w:rPr>
+          <w:rFonts w:ascii="Times New Roman" w:hAnsi="Times New Roman" w:cs="Times New Roman"/>
+        </w:rPr>
+        <w:t xml:space="preserve"> seperti aplikasi </w:t>
+      </w:r>
+      <w:r>
+        <w:rPr>
+          <w:rFonts w:ascii="Times New Roman" w:hAnsi="Times New Roman" w:cs="Times New Roman"/>
+          <w:i/>
+          <w:iCs/>
+        </w:rPr>
+        <w:t xml:space="preserve">messenger facebook. </w:t>
+      </w:r>
+      <w:r>
+        <w:rPr>
+          <w:rFonts w:ascii="Times New Roman" w:hAnsi="Times New Roman" w:cs="Times New Roman"/>
+        </w:rPr>
+        <w:t xml:space="preserve">Untuk Sprint 1, aplikasi akan dikembangkan di komponen manajemen uang dan antar-muka </w:t>
+      </w:r>
+      <w:r>
+        <w:rPr>
+          <w:rFonts w:ascii="Times New Roman" w:hAnsi="Times New Roman" w:cs="Times New Roman"/>
+          <w:i/>
+          <w:iCs/>
+        </w:rPr>
+        <w:t>bubble.</w:t>
+      </w:r>
+    </w:p>
+    <w:p>
+      <w:pPr>
+        <w:spacing w:line="360" w:lineRule="auto"/>
+        <w:ind w:left="576" w:firstLine="144"/>
+        <w:jc w:val="both"/>
+        <w:rPr>
+          <w:rFonts w:ascii="Times New Roman" w:hAnsi="Times New Roman" w:cs="Times New Roman"/>
+        </w:rPr>
+      </w:pPr>
+      <w:r>
+        <w:rPr>
+          <w:rFonts w:ascii="Times New Roman" w:hAnsi="Times New Roman" w:cs="Times New Roman"/>
+        </w:rPr>
+        <w:t>Komponen manajemen uang yang dikembangkan dapat melakukan pendataan Riwayat pengeluaran pengguna, menghitung alokasi uang harian pengguna, dan pencatatan pengeluaran harian pengguna.</w:t>
+      </w:r>
+    </w:p>
+    <w:p>
+      <w:pPr>
+        <w:spacing w:line="360" w:lineRule="auto"/>
+        <w:ind w:left="576" w:firstLine="144"/>
+        <w:jc w:val="both"/>
+        <w:rPr>
+          <w:rFonts w:ascii="Times New Roman" w:hAnsi="Times New Roman" w:cs="Times New Roman"/>
+        </w:rPr>
+      </w:pPr>
+      <w:r>
+        <w:rPr>
+          <w:rFonts w:ascii="Times New Roman" w:hAnsi="Times New Roman" w:cs="Times New Roman"/>
+        </w:rPr>
+        <w:t xml:space="preserve">Antar-muka </w:t>
+      </w:r>
+      <w:r>
+        <w:rPr>
+          <w:rFonts w:ascii="Times New Roman" w:hAnsi="Times New Roman" w:cs="Times New Roman"/>
+          <w:i/>
+          <w:iCs/>
+        </w:rPr>
+        <w:t>bubble</w:t>
+      </w:r>
+      <w:r>
+        <w:rPr>
+          <w:rFonts w:ascii="Times New Roman" w:hAnsi="Times New Roman" w:cs="Times New Roman"/>
+        </w:rPr>
+        <w:t xml:space="preserve"> akan berfungsi sebagai antar-muka pengguna dengan system. Antar-muka yang dikembangkan akan berbentuk seperti </w:t>
+      </w:r>
+      <w:r>
+        <w:rPr>
+          <w:rFonts w:ascii="Times New Roman" w:hAnsi="Times New Roman" w:cs="Times New Roman"/>
+          <w:i/>
+          <w:iCs/>
+        </w:rPr>
+        <w:t>chat</w:t>
+      </w:r>
+      <w:r>
+        <w:rPr>
+          <w:rFonts w:ascii="Times New Roman" w:hAnsi="Times New Roman" w:cs="Times New Roman"/>
+        </w:rPr>
+        <w:t xml:space="preserve"> antara system dan pengguna, dimana balasan pengguna adalah pillihan pilihan yang tersedia </w:t>
+      </w:r>
+      <w:r>
+        <w:rPr>
+          <w:rFonts w:ascii="Times New Roman" w:hAnsi="Times New Roman" w:cs="Times New Roman"/>
+        </w:rPr>
+        <w:t xml:space="preserve">untuk mengakses system, balasan pengguna dibatasin pilihan </w:t>
+      </w:r>
+      <w:r>
+        <w:rPr>
+          <w:rFonts w:ascii="Times New Roman" w:hAnsi="Times New Roman" w:cs="Times New Roman"/>
+        </w:rPr>
+        <w:t xml:space="preserve">agar mempersingkat waktu </w:t>
+      </w:r>
+      <w:r>
+        <w:rPr>
+          <w:rFonts w:ascii="Times New Roman" w:hAnsi="Times New Roman" w:cs="Times New Roman"/>
+        </w:rPr>
+        <w:t>penggunaan</w:t>
+      </w:r>
+      <w:r>
+        <w:rPr>
+          <w:rFonts w:ascii="Times New Roman" w:hAnsi="Times New Roman" w:cs="Times New Roman"/>
+        </w:rPr>
+        <w:t xml:space="preserve"> dan mempermudah pengerjaan.</w:t>
+      </w:r>
+    </w:p>
+    <w:p>
+      <w:pPr>
+        <w:pStyle w:val="Heading2"/>
+        <w:numPr>
+          <w:ilvl w:val="0"/>
+          <w:numId w:val="0"/>
+        </w:numPr>
+        <w:spacing w:line="360" w:lineRule="auto"/>
+        <w:jc w:val="both"/>
+        <w:rPr>
+          <w:rFonts w:ascii="Times New Roman" w:hAnsi="Times New Roman" w:cs="Times New Roman"/>
+          <w:color w:val="auto"/>
+        </w:rPr>
+      </w:pPr>
+    </w:p>
+    <w:p>
+      <w:pPr>
+        <w:pStyle w:val="Heading2"/>
+        <w:spacing w:line="360" w:lineRule="auto"/>
+        <w:jc w:val="both"/>
+        <w:rPr>
+          <w:rFonts w:ascii="Times New Roman" w:hAnsi="Times New Roman" w:cs="Times New Roman"/>
+          <w:color w:val="auto"/>
+        </w:rPr>
+      </w:pPr>
+      <w:r>
+        <w:rPr>
+          <w:rFonts w:ascii="Times New Roman" w:hAnsi="Times New Roman" w:cs="Times New Roman"/>
+          <w:color w:val="auto"/>
+        </w:rPr>
+        <w:t>Batasan</w:t>
+      </w:r>
+    </w:p>
+    <w:p>
+      <w:pPr>
+        <w:spacing w:line="360" w:lineRule="auto"/>
+        <w:ind w:left="576" w:firstLine="144"/>
+        <w:jc w:val="both"/>
+        <w:rPr>
+          <w:rFonts w:ascii="Times New Roman" w:hAnsi="Times New Roman" w:cs="Times New Roman"/>
+        </w:rPr>
+      </w:pPr>
+      <w:r>
+        <w:rPr>
+          <w:rFonts w:ascii="Times New Roman" w:hAnsi="Times New Roman" w:cs="Times New Roman"/>
+        </w:rPr>
+        <w:t>Untuk mempercepat waktu pengerjaan, proyek diberikan Batasan-batasan, Batasan yang ditentukan dalam pengembangan proyek ini adalah:</w:t>
+      </w:r>
+    </w:p>
+    <w:p>
+      <w:pPr>
+        <w:pStyle w:val="ListParagraph"/>
+        <w:numPr>
+          <w:ilvl w:val="0"/>
+          <w:numId w:val="3"/>
+        </w:numPr>
+        <w:spacing w:line="360" w:lineRule="auto"/>
+        <w:jc w:val="both"/>
+        <w:rPr>
+          <w:rFonts w:ascii="Times New Roman" w:hAnsi="Times New Roman" w:cs="Times New Roman"/>
+        </w:rPr>
+      </w:pPr>
+      <w:r>
+        <w:rPr>
+          <w:rFonts w:ascii="Times New Roman" w:hAnsi="Times New Roman" w:cs="Times New Roman"/>
+        </w:rPr>
+        <w:t>Dapat dijalankan di Android Versi 8.0 (Oreo)</w:t>
+      </w:r>
+      <w:r>
+        <w:rPr>
+          <w:rFonts w:ascii="Times New Roman" w:hAnsi="Times New Roman" w:cs="Times New Roman"/>
+        </w:rPr>
+        <w:t xml:space="preserve"> ke atas</w:t>
+      </w:r>
+    </w:p>
+    <w:p>
+      <w:pPr>
+        <w:pStyle w:val="ListParagraph"/>
+        <w:numPr>
+          <w:ilvl w:val="0"/>
+          <w:numId w:val="3"/>
+        </w:numPr>
+        <w:spacing w:line="360" w:lineRule="auto"/>
+        <w:jc w:val="both"/>
+        <w:rPr>
+          <w:rFonts w:ascii="Times New Roman" w:hAnsi="Times New Roman" w:cs="Times New Roman"/>
+        </w:rPr>
+      </w:pPr>
+      <w:r>
+        <w:rPr>
+          <w:rFonts w:ascii="Times New Roman" w:hAnsi="Times New Roman" w:cs="Times New Roman"/>
+        </w:rPr>
+        <w:t>Tidak membutuhkan koneksi internet</w:t>
+      </w:r>
+    </w:p>
+    <w:p>
+      <w:pPr>
+        <w:pStyle w:val="ListParagraph"/>
+        <w:numPr>
+          <w:ilvl w:val="0"/>
+          <w:numId w:val="3"/>
+        </w:numPr>
+        <w:spacing w:line="360" w:lineRule="auto"/>
+        <w:jc w:val="both"/>
+        <w:rPr>
+          <w:rFonts w:ascii="Times New Roman" w:hAnsi="Times New Roman" w:cs="Times New Roman"/>
+        </w:rPr>
+      </w:pPr>
+      <w:r>
+        <w:rPr>
+          <w:rFonts w:ascii="Times New Roman" w:hAnsi="Times New Roman" w:cs="Times New Roman"/>
+        </w:rPr>
+        <w:t>Satu aplikasi perangkat hanya dapat mengatur satu pengguna</w:t>
+      </w:r>
+    </w:p>
+    <w:p>
+      <w:pPr>
+        <w:pStyle w:val="ListParagraph"/>
+        <w:numPr>
+          <w:ilvl w:val="0"/>
+          <w:numId w:val="3"/>
+        </w:numPr>
+        <w:spacing w:line="360" w:lineRule="auto"/>
+        <w:jc w:val="both"/>
+        <w:rPr>
+          <w:rFonts w:ascii="Times New Roman" w:hAnsi="Times New Roman" w:cs="Times New Roman"/>
+        </w:rPr>
+      </w:pPr>
+      <w:r>
+        <w:rPr>
+          <w:rFonts w:ascii="Times New Roman" w:hAnsi="Times New Roman" w:cs="Times New Roman"/>
+        </w:rPr>
+        <w:t>Database yang dipakai adalah sqlite</w:t>
+      </w:r>
+    </w:p>
+    <w:p>
+      <w:pPr>
+        <w:pStyle w:val="ListParagraph"/>
+        <w:numPr>
+          <w:ilvl w:val="0"/>
+          <w:numId w:val="3"/>
+        </w:numPr>
+        <w:spacing w:line="360" w:lineRule="auto"/>
+        <w:jc w:val="both"/>
+        <w:rPr>
+          <w:rFonts w:ascii="Times New Roman" w:hAnsi="Times New Roman" w:cs="Times New Roman"/>
+        </w:rPr>
+      </w:pPr>
+      <w:r>
+        <w:rPr>
+          <w:rFonts w:ascii="Times New Roman" w:hAnsi="Times New Roman" w:cs="Times New Roman"/>
+        </w:rPr>
+        <w:t xml:space="preserve">Bahasa yang digunakan adalah Bahasa </w:t>
+      </w:r>
+      <w:r>
+        <w:rPr>
+          <w:rFonts w:ascii="Times New Roman" w:hAnsi="Times New Roman" w:cs="Times New Roman"/>
+          <w:i/>
+          <w:iCs/>
+        </w:rPr>
+        <w:t>Inggris</w:t>
+      </w:r>
+    </w:p>
+    <w:p>
+      <w:pPr>
+        <w:pStyle w:val="ListParagraph"/>
+        <w:numPr>
+          <w:ilvl w:val="0"/>
+          <w:numId w:val="3"/>
+        </w:numPr>
+        <w:spacing w:line="360" w:lineRule="auto"/>
+        <w:jc w:val="both"/>
+        <w:rPr>
+          <w:rFonts w:ascii="Times New Roman" w:hAnsi="Times New Roman" w:cs="Times New Roman"/>
+        </w:rPr>
+      </w:pPr>
+      <w:r>
+        <w:rPr>
+          <w:rFonts w:ascii="Times New Roman" w:hAnsi="Times New Roman" w:cs="Times New Roman"/>
+        </w:rPr>
+        <w:t>Isi dari balasan pengguna yang merupakan antar-muka ke system ditentukan oleh system, tetapi</w:t>
+      </w:r>
+      <w:r>
+        <w:rPr>
+          <w:rFonts w:ascii="Times New Roman" w:hAnsi="Times New Roman" w:cs="Times New Roman"/>
+        </w:rPr>
+        <w:t xml:space="preserve"> akan</w:t>
+      </w:r>
+      <w:r>
+        <w:rPr>
+          <w:rFonts w:ascii="Times New Roman" w:hAnsi="Times New Roman" w:cs="Times New Roman"/>
+        </w:rPr>
+        <w:t xml:space="preserve"> diketik oleh pengguna apabila dibutuhkan inputan seperti jumlah</w:t>
+      </w:r>
+      <w:r>
+        <w:rPr>
+          <w:rFonts w:ascii="Times New Roman" w:hAnsi="Times New Roman" w:cs="Times New Roman"/>
+        </w:rPr>
+        <w:t xml:space="preserve"> uang,</w:t>
+      </w:r>
+      <w:r>
+        <w:rPr>
+          <w:rFonts w:ascii="Times New Roman" w:hAnsi="Times New Roman" w:cs="Times New Roman"/>
+        </w:rPr>
         <w:t xml:space="preserve"> </w:t>
       </w:r>
-      <w:proofErr w:type="spellStart"/>
-      <w:r>
-        <w:t>lunak</w:t>
-      </w:r>
-      <w:proofErr w:type="spellEnd"/>
+      <w:r>
+        <w:rPr>
+          <w:rFonts w:ascii="Times New Roman" w:hAnsi="Times New Roman" w:cs="Times New Roman"/>
+        </w:rPr>
+        <w:t>jumlah pengeluaran</w:t>
+      </w:r>
+      <w:r>
+        <w:rPr>
+          <w:rFonts w:ascii="Times New Roman" w:hAnsi="Times New Roman" w:cs="Times New Roman"/>
+        </w:rPr>
+        <w:t xml:space="preserve"> dan nama </w:t>
+      </w:r>
+      <w:r>
+        <w:rPr>
+          <w:rFonts w:ascii="Times New Roman" w:hAnsi="Times New Roman" w:cs="Times New Roman"/>
+        </w:rPr>
+        <w:t>pengeluaran</w:t>
+      </w:r>
     </w:p>
     <w:p>
       <w:pPr>
         <w:pStyle w:val="Heading2"/>
-      </w:pPr>
-      <w:proofErr w:type="spellStart"/>
-      <w:r>
-        <w:t>Deskripsi</w:t>
-      </w:r>
-      <w:proofErr w:type="spellEnd"/>
-      <w:r>
-        <w:t xml:space="preserve"> </w:t>
-      </w:r>
-      <w:proofErr w:type="spellStart"/>
-      <w:r>
-        <w:t>Umum</w:t>
-      </w:r>
-      <w:proofErr w:type="spellEnd"/>
-      <w:r>
-        <w:t xml:space="preserve"> </w:t>
-      </w:r>
-      <w:proofErr w:type="spellStart"/>
-      <w:r>
-        <w:t>Sistem</w:t>
-      </w:r>
-      <w:proofErr w:type="spellEnd"/>
-    </w:p>
-    <w:p/>
+        <w:spacing w:line="360" w:lineRule="auto"/>
+        <w:jc w:val="both"/>
+        <w:rPr>
+          <w:rFonts w:ascii="Times New Roman" w:hAnsi="Times New Roman" w:cs="Times New Roman"/>
+          <w:color w:val="auto"/>
+        </w:rPr>
+      </w:pPr>
+      <w:r>
+        <w:rPr>
+          <w:rFonts w:ascii="Times New Roman" w:hAnsi="Times New Roman" w:cs="Times New Roman"/>
+          <w:color w:val="auto"/>
+        </w:rPr>
+        <w:t>Fungsi Produk</w:t>
+      </w:r>
+    </w:p>
+    <w:tbl>
+      <w:tblPr>
+        <w:tblStyle w:val="TableGrid"/>
+        <w:tblW w:w="0" w:type="auto"/>
+        <w:tblLook w:val="04A0" w:firstRow="1" w:lastRow="0" w:firstColumn="1" w:lastColumn="0" w:noHBand="0" w:noVBand="1"/>
+      </w:tblPr>
+      <w:tblGrid>
+        <w:gridCol w:w="4675"/>
+        <w:gridCol w:w="4675"/>
+      </w:tblGrid>
+      <w:tr>
+        <w:tc>
+          <w:tcPr>
+            <w:tcW w:w="4675" w:type="dxa"/>
+          </w:tcPr>
+          <w:p>
+            <w:pPr>
+              <w:spacing w:line="360" w:lineRule="auto"/>
+              <w:jc w:val="both"/>
+              <w:rPr>
+                <w:rFonts w:ascii="Times New Roman" w:hAnsi="Times New Roman" w:cs="Times New Roman"/>
+              </w:rPr>
+            </w:pPr>
+            <w:r>
+              <w:rPr>
+                <w:rFonts w:ascii="Times New Roman" w:hAnsi="Times New Roman" w:cs="Times New Roman"/>
+              </w:rPr>
+              <w:t>Fungsional</w:t>
+            </w:r>
+          </w:p>
+        </w:tc>
+        <w:tc>
+          <w:tcPr>
+            <w:tcW w:w="4675" w:type="dxa"/>
+          </w:tcPr>
+          <w:p>
+            <w:pPr>
+              <w:spacing w:line="360" w:lineRule="auto"/>
+              <w:jc w:val="both"/>
+              <w:rPr>
+                <w:rFonts w:ascii="Times New Roman" w:hAnsi="Times New Roman" w:cs="Times New Roman"/>
+              </w:rPr>
+            </w:pPr>
+            <w:r>
+              <w:rPr>
+                <w:rFonts w:ascii="Times New Roman" w:hAnsi="Times New Roman" w:cs="Times New Roman"/>
+              </w:rPr>
+              <w:t>Non-Fungsional</w:t>
+            </w:r>
+          </w:p>
+        </w:tc>
+      </w:tr>
+      <w:tr>
+        <w:tc>
+          <w:tcPr>
+            <w:tcW w:w="4675" w:type="dxa"/>
+          </w:tcPr>
+          <w:p>
+            <w:pPr>
+              <w:spacing w:line="360" w:lineRule="auto"/>
+              <w:jc w:val="both"/>
+              <w:rPr>
+                <w:rFonts w:ascii="Times New Roman" w:hAnsi="Times New Roman" w:cs="Times New Roman"/>
+              </w:rPr>
+            </w:pPr>
+            <w:r>
+              <w:rPr>
+                <w:rFonts w:ascii="Times New Roman" w:hAnsi="Times New Roman" w:cs="Times New Roman"/>
+              </w:rPr>
+              <w:t>Sistem dapat mengubah data keuangan pengguna</w:t>
+            </w:r>
+          </w:p>
+        </w:tc>
+        <w:tc>
+          <w:tcPr>
+            <w:tcW w:w="4675" w:type="dxa"/>
+          </w:tcPr>
+          <w:p>
+            <w:pPr>
+              <w:spacing w:line="360" w:lineRule="auto"/>
+              <w:jc w:val="both"/>
+              <w:rPr>
+                <w:rFonts w:ascii="Times New Roman" w:hAnsi="Times New Roman" w:cs="Times New Roman"/>
+              </w:rPr>
+            </w:pPr>
+            <w:r>
+              <w:rPr>
+                <w:rFonts w:ascii="Times New Roman" w:hAnsi="Times New Roman" w:cs="Times New Roman"/>
+              </w:rPr>
+              <w:t xml:space="preserve">Sistem memberikan balasan layaknya sedang berbicara </w:t>
+            </w:r>
+          </w:p>
+        </w:tc>
+      </w:tr>
+      <w:tr>
+        <w:tc>
+          <w:tcPr>
+            <w:tcW w:w="4675" w:type="dxa"/>
+          </w:tcPr>
+          <w:p>
+            <w:pPr>
+              <w:spacing w:line="360" w:lineRule="auto"/>
+              <w:jc w:val="both"/>
+              <w:rPr>
+                <w:rFonts w:ascii="Times New Roman" w:hAnsi="Times New Roman" w:cs="Times New Roman"/>
+              </w:rPr>
+            </w:pPr>
+            <w:r>
+              <w:rPr>
+                <w:rFonts w:ascii="Times New Roman" w:hAnsi="Times New Roman" w:cs="Times New Roman"/>
+              </w:rPr>
+              <w:lastRenderedPageBreak/>
+              <w:t>Menampilkan Riwayat pengeluaran</w:t>
+            </w:r>
+            <w:r>
+              <w:rPr>
+                <w:rFonts w:ascii="Times New Roman" w:hAnsi="Times New Roman" w:cs="Times New Roman"/>
+              </w:rPr>
+              <w:t xml:space="preserve"> dan pemasukan</w:t>
+            </w:r>
+          </w:p>
+        </w:tc>
+        <w:tc>
+          <w:tcPr>
+            <w:tcW w:w="4675" w:type="dxa"/>
+          </w:tcPr>
+          <w:p>
+            <w:pPr>
+              <w:spacing w:line="360" w:lineRule="auto"/>
+              <w:jc w:val="both"/>
+              <w:rPr>
+                <w:rFonts w:ascii="Times New Roman" w:hAnsi="Times New Roman" w:cs="Times New Roman"/>
+              </w:rPr>
+            </w:pPr>
+            <w:r>
+              <w:rPr>
+                <w:rFonts w:ascii="Times New Roman" w:hAnsi="Times New Roman" w:cs="Times New Roman"/>
+              </w:rPr>
+              <w:t xml:space="preserve">Pengguna dapat Mengubah nama panggilannya </w:t>
+            </w:r>
+          </w:p>
+        </w:tc>
+      </w:tr>
+      <w:tr>
+        <w:tc>
+          <w:tcPr>
+            <w:tcW w:w="4675" w:type="dxa"/>
+          </w:tcPr>
+          <w:p>
+            <w:pPr>
+              <w:spacing w:line="360" w:lineRule="auto"/>
+              <w:jc w:val="both"/>
+              <w:rPr>
+                <w:rFonts w:ascii="Times New Roman" w:hAnsi="Times New Roman" w:cs="Times New Roman"/>
+              </w:rPr>
+            </w:pPr>
+            <w:r>
+              <w:rPr>
+                <w:rFonts w:ascii="Times New Roman" w:hAnsi="Times New Roman" w:cs="Times New Roman"/>
+              </w:rPr>
+              <w:t>Mencatat pengeluaran dan pemasukan</w:t>
+            </w:r>
+            <w:r>
+              <w:rPr>
+                <w:rFonts w:ascii="Times New Roman" w:hAnsi="Times New Roman" w:cs="Times New Roman"/>
+              </w:rPr>
+              <w:t xml:space="preserve"> harian</w:t>
+            </w:r>
+          </w:p>
+        </w:tc>
+        <w:tc>
+          <w:tcPr>
+            <w:tcW w:w="4675" w:type="dxa"/>
+          </w:tcPr>
+          <w:p>
+            <w:pPr>
+              <w:spacing w:line="360" w:lineRule="auto"/>
+              <w:jc w:val="both"/>
+              <w:rPr>
+                <w:rFonts w:ascii="Times New Roman" w:hAnsi="Times New Roman" w:cs="Times New Roman"/>
+              </w:rPr>
+            </w:pPr>
+            <w:r>
+              <w:rPr>
+                <w:rFonts w:ascii="Times New Roman" w:hAnsi="Times New Roman" w:cs="Times New Roman"/>
+              </w:rPr>
+              <w:t xml:space="preserve">Tampilan Antar muka dibentuk dalam sebuah </w:t>
+            </w:r>
+            <w:r>
+              <w:rPr>
+                <w:rFonts w:ascii="Times New Roman" w:hAnsi="Times New Roman" w:cs="Times New Roman"/>
+                <w:i/>
+                <w:iCs/>
+              </w:rPr>
+              <w:t>chat bubble</w:t>
+            </w:r>
+          </w:p>
+        </w:tc>
+      </w:tr>
+      <w:tr>
+        <w:tc>
+          <w:tcPr>
+            <w:tcW w:w="4675" w:type="dxa"/>
+          </w:tcPr>
+          <w:p>
+            <w:pPr>
+              <w:spacing w:line="360" w:lineRule="auto"/>
+              <w:jc w:val="both"/>
+              <w:rPr>
+                <w:rFonts w:ascii="Times New Roman" w:hAnsi="Times New Roman" w:cs="Times New Roman"/>
+              </w:rPr>
+            </w:pPr>
+            <w:r>
+              <w:rPr>
+                <w:rFonts w:ascii="Times New Roman" w:hAnsi="Times New Roman" w:cs="Times New Roman"/>
+              </w:rPr>
+              <w:t>Menghitung dan menampilkan jatah keuangan perhari</w:t>
+            </w:r>
+          </w:p>
+        </w:tc>
+        <w:tc>
+          <w:tcPr>
+            <w:tcW w:w="4675" w:type="dxa"/>
+          </w:tcPr>
+          <w:p>
+            <w:pPr>
+              <w:spacing w:line="360" w:lineRule="auto"/>
+              <w:jc w:val="both"/>
+              <w:rPr>
+                <w:rFonts w:ascii="Times New Roman" w:hAnsi="Times New Roman" w:cs="Times New Roman"/>
+              </w:rPr>
+            </w:pPr>
+            <w:r>
+              <w:rPr>
+                <w:rFonts w:ascii="Times New Roman" w:hAnsi="Times New Roman" w:cs="Times New Roman"/>
+              </w:rPr>
+              <w:t>Bahasa yang digunakan adalah Bahasa inggris</w:t>
+            </w:r>
+          </w:p>
+        </w:tc>
+      </w:tr>
+      <w:tr>
+        <w:tc>
+          <w:tcPr>
+            <w:tcW w:w="4675" w:type="dxa"/>
+          </w:tcPr>
+          <w:p>
+            <w:pPr>
+              <w:spacing w:line="360" w:lineRule="auto"/>
+              <w:jc w:val="both"/>
+              <w:rPr>
+                <w:rFonts w:ascii="Times New Roman" w:hAnsi="Times New Roman" w:cs="Times New Roman"/>
+              </w:rPr>
+            </w:pPr>
+            <w:r>
+              <w:rPr>
+                <w:rFonts w:ascii="Times New Roman" w:hAnsi="Times New Roman" w:cs="Times New Roman"/>
+              </w:rPr>
+              <w:t>Mendata keuangan perbulan pengguna</w:t>
+            </w:r>
+          </w:p>
+        </w:tc>
+        <w:tc>
+          <w:tcPr>
+            <w:tcW w:w="4675" w:type="dxa"/>
+          </w:tcPr>
+          <w:p>
+            <w:pPr>
+              <w:spacing w:line="360" w:lineRule="auto"/>
+              <w:jc w:val="both"/>
+              <w:rPr>
+                <w:rFonts w:ascii="Times New Roman" w:hAnsi="Times New Roman" w:cs="Times New Roman"/>
+              </w:rPr>
+            </w:pPr>
+            <w:r>
+              <w:rPr>
+                <w:rFonts w:ascii="Times New Roman" w:hAnsi="Times New Roman" w:cs="Times New Roman"/>
+              </w:rPr>
+              <w:t xml:space="preserve">Pengguna dapat memilih </w:t>
+            </w:r>
+            <w:r>
+              <w:rPr>
+                <w:rFonts w:ascii="Times New Roman" w:hAnsi="Times New Roman" w:cs="Times New Roman"/>
+              </w:rPr>
+              <w:t>fitur yang disediakan</w:t>
+            </w:r>
+          </w:p>
+        </w:tc>
+      </w:tr>
+      <w:tr>
+        <w:tc>
+          <w:tcPr>
+            <w:tcW w:w="4675" w:type="dxa"/>
+          </w:tcPr>
+          <w:p>
+            <w:pPr>
+              <w:spacing w:line="360" w:lineRule="auto"/>
+              <w:jc w:val="both"/>
+              <w:rPr>
+                <w:rFonts w:ascii="Times New Roman" w:hAnsi="Times New Roman" w:cs="Times New Roman"/>
+              </w:rPr>
+            </w:pPr>
+          </w:p>
+        </w:tc>
+        <w:tc>
+          <w:tcPr>
+            <w:tcW w:w="4675" w:type="dxa"/>
+          </w:tcPr>
+          <w:p>
+            <w:pPr>
+              <w:spacing w:line="360" w:lineRule="auto"/>
+              <w:jc w:val="both"/>
+              <w:rPr>
+                <w:rFonts w:ascii="Times New Roman" w:hAnsi="Times New Roman" w:cs="Times New Roman"/>
+              </w:rPr>
+            </w:pPr>
+            <w:r>
+              <w:rPr>
+                <w:rFonts w:ascii="Times New Roman" w:hAnsi="Times New Roman" w:cs="Times New Roman"/>
+              </w:rPr>
+              <w:t>Informasi Keuangan ditunjukkan apabila telah diverifikasi</w:t>
+            </w:r>
+          </w:p>
+        </w:tc>
+      </w:tr>
+      <w:tr>
+        <w:tc>
+          <w:tcPr>
+            <w:tcW w:w="4675" w:type="dxa"/>
+          </w:tcPr>
+          <w:p>
+            <w:pPr>
+              <w:spacing w:line="360" w:lineRule="auto"/>
+              <w:jc w:val="both"/>
+              <w:rPr>
+                <w:rFonts w:ascii="Times New Roman" w:hAnsi="Times New Roman" w:cs="Times New Roman"/>
+              </w:rPr>
+            </w:pPr>
+          </w:p>
+        </w:tc>
+        <w:tc>
+          <w:tcPr>
+            <w:tcW w:w="4675" w:type="dxa"/>
+          </w:tcPr>
+          <w:p>
+            <w:pPr>
+              <w:spacing w:line="360" w:lineRule="auto"/>
+              <w:jc w:val="both"/>
+              <w:rPr>
+                <w:rFonts w:ascii="Times New Roman" w:hAnsi="Times New Roman" w:cs="Times New Roman"/>
+              </w:rPr>
+            </w:pPr>
+            <w:r>
+              <w:rPr>
+                <w:rFonts w:ascii="Times New Roman" w:hAnsi="Times New Roman" w:cs="Times New Roman"/>
+              </w:rPr>
+              <w:t>Satu Aplikasi hanya dapat menyimpan data satu pengguna</w:t>
+            </w:r>
+          </w:p>
+        </w:tc>
+      </w:tr>
+      <w:tr>
+        <w:tc>
+          <w:tcPr>
+            <w:tcW w:w="4675" w:type="dxa"/>
+          </w:tcPr>
+          <w:p>
+            <w:pPr>
+              <w:spacing w:line="360" w:lineRule="auto"/>
+              <w:jc w:val="both"/>
+              <w:rPr>
+                <w:rFonts w:ascii="Times New Roman" w:hAnsi="Times New Roman" w:cs="Times New Roman"/>
+              </w:rPr>
+            </w:pPr>
+          </w:p>
+        </w:tc>
+        <w:tc>
+          <w:tcPr>
+            <w:tcW w:w="4675" w:type="dxa"/>
+          </w:tcPr>
+          <w:p>
+            <w:pPr>
+              <w:spacing w:line="360" w:lineRule="auto"/>
+              <w:jc w:val="both"/>
+              <w:rPr>
+                <w:rFonts w:ascii="Times New Roman" w:hAnsi="Times New Roman" w:cs="Times New Roman"/>
+              </w:rPr>
+            </w:pPr>
+            <w:r>
+              <w:rPr>
+                <w:rFonts w:ascii="Times New Roman" w:hAnsi="Times New Roman" w:cs="Times New Roman"/>
+              </w:rPr>
+              <w:t xml:space="preserve">Aplikasi </w:t>
+            </w:r>
+            <w:r>
+              <w:rPr>
+                <w:rFonts w:ascii="Times New Roman" w:hAnsi="Times New Roman" w:cs="Times New Roman"/>
+              </w:rPr>
+              <w:t xml:space="preserve">berjalan di </w:t>
+            </w:r>
+            <w:r>
+              <w:rPr>
+                <w:rFonts w:ascii="Times New Roman" w:hAnsi="Times New Roman" w:cs="Times New Roman"/>
+                <w:i/>
+                <w:iCs/>
+              </w:rPr>
+              <w:t>background</w:t>
+            </w:r>
+            <w:r>
+              <w:rPr>
+                <w:rFonts w:ascii="Times New Roman" w:hAnsi="Times New Roman" w:cs="Times New Roman"/>
+              </w:rPr>
+              <w:t xml:space="preserve"> </w:t>
+            </w:r>
+            <w:r>
+              <w:rPr>
+                <w:rFonts w:ascii="Times New Roman" w:hAnsi="Times New Roman" w:cs="Times New Roman"/>
+                <w:i/>
+                <w:iCs/>
+              </w:rPr>
+              <w:t>process</w:t>
+            </w:r>
+          </w:p>
+        </w:tc>
+      </w:tr>
+      <w:tr>
+        <w:tc>
+          <w:tcPr>
+            <w:tcW w:w="4675" w:type="dxa"/>
+          </w:tcPr>
+          <w:p>
+            <w:pPr>
+              <w:spacing w:line="360" w:lineRule="auto"/>
+              <w:jc w:val="both"/>
+              <w:rPr>
+                <w:rFonts w:ascii="Times New Roman" w:hAnsi="Times New Roman" w:cs="Times New Roman"/>
+              </w:rPr>
+            </w:pPr>
+          </w:p>
+        </w:tc>
+        <w:tc>
+          <w:tcPr>
+            <w:tcW w:w="4675" w:type="dxa"/>
+          </w:tcPr>
+          <w:p>
+            <w:pPr>
+              <w:spacing w:line="360" w:lineRule="auto"/>
+              <w:jc w:val="both"/>
+              <w:rPr>
+                <w:rFonts w:ascii="Times New Roman" w:hAnsi="Times New Roman" w:cs="Times New Roman"/>
+              </w:rPr>
+            </w:pPr>
+            <w:r>
+              <w:rPr>
+                <w:rFonts w:ascii="Times New Roman" w:hAnsi="Times New Roman" w:cs="Times New Roman"/>
+                <w:i/>
+                <w:iCs/>
+              </w:rPr>
+              <w:t xml:space="preserve">Bubble </w:t>
+            </w:r>
+            <w:r>
+              <w:rPr>
+                <w:rFonts w:ascii="Times New Roman" w:hAnsi="Times New Roman" w:cs="Times New Roman"/>
+              </w:rPr>
+              <w:t>ditampilkan Ketika pengguna membutuhkan</w:t>
+            </w:r>
+          </w:p>
+        </w:tc>
+      </w:tr>
+      <w:tr>
+        <w:tc>
+          <w:tcPr>
+            <w:tcW w:w="4675" w:type="dxa"/>
+          </w:tcPr>
+          <w:p>
+            <w:pPr>
+              <w:spacing w:line="360" w:lineRule="auto"/>
+              <w:jc w:val="both"/>
+              <w:rPr>
+                <w:rFonts w:ascii="Times New Roman" w:hAnsi="Times New Roman" w:cs="Times New Roman"/>
+              </w:rPr>
+            </w:pPr>
+          </w:p>
+        </w:tc>
+        <w:tc>
+          <w:tcPr>
+            <w:tcW w:w="4675" w:type="dxa"/>
+          </w:tcPr>
+          <w:p>
+            <w:pPr>
+              <w:spacing w:line="360" w:lineRule="auto"/>
+              <w:jc w:val="both"/>
+              <w:rPr>
+                <w:rFonts w:ascii="Times New Roman" w:hAnsi="Times New Roman" w:cs="Times New Roman"/>
+              </w:rPr>
+            </w:pPr>
+            <w:r>
+              <w:rPr>
+                <w:rFonts w:ascii="Times New Roman" w:hAnsi="Times New Roman" w:cs="Times New Roman"/>
+              </w:rPr>
+              <w:t xml:space="preserve">Cara pemanggilan </w:t>
+            </w:r>
+            <w:r>
+              <w:rPr>
+                <w:rFonts w:ascii="Times New Roman" w:hAnsi="Times New Roman" w:cs="Times New Roman"/>
+                <w:i/>
+                <w:iCs/>
+              </w:rPr>
+              <w:t>bubble</w:t>
+            </w:r>
+            <w:r>
+              <w:rPr>
+                <w:rFonts w:ascii="Times New Roman" w:hAnsi="Times New Roman" w:cs="Times New Roman"/>
+              </w:rPr>
+              <w:t xml:space="preserve"> tidak harus membuka aplikasi</w:t>
+            </w:r>
+          </w:p>
+        </w:tc>
+      </w:tr>
+    </w:tbl>
+    <w:p>
+      <w:pPr>
+        <w:spacing w:line="360" w:lineRule="auto"/>
+        <w:jc w:val="both"/>
+        <w:rPr>
+          <w:rFonts w:ascii="Times New Roman" w:hAnsi="Times New Roman" w:cs="Times New Roman"/>
+        </w:rPr>
+      </w:pPr>
+    </w:p>
+    <w:p>
+      <w:pPr>
+        <w:pStyle w:val="Heading1"/>
+        <w:spacing w:line="360" w:lineRule="auto"/>
+        <w:rPr>
+          <w:rFonts w:ascii="Times New Roman" w:hAnsi="Times New Roman" w:cs="Times New Roman"/>
+          <w:color w:val="auto"/>
+        </w:rPr>
+      </w:pPr>
+      <w:r>
+        <w:rPr>
+          <w:rFonts w:ascii="Times New Roman" w:hAnsi="Times New Roman" w:cs="Times New Roman"/>
+          <w:color w:val="auto"/>
+        </w:rPr>
+        <w:t>Deskripsi Umum Kebutuhan</w:t>
+      </w:r>
+    </w:p>
     <w:p>
       <w:pPr>
         <w:pStyle w:val="Heading2"/>
-      </w:pPr>
-      <w:proofErr w:type="spellStart"/>
-      <w:r>
-        <w:t>Fungsi</w:t>
-      </w:r>
-      <w:proofErr w:type="spellEnd"/>
-      <w:r>
-        <w:t xml:space="preserve"> </w:t>
-      </w:r>
-      <w:proofErr w:type="spellStart"/>
-      <w:r>
-        <w:t>Produk</w:t>
-      </w:r>
-      <w:proofErr w:type="spellEnd"/>
-    </w:p>
-    <w:p>
-      <w:pPr>
-        <w:pStyle w:val="Heading3"/>
-      </w:pPr>
-      <w:proofErr w:type="spellStart"/>
-      <w:r>
-        <w:t>Fungsional</w:t>
-      </w:r>
-      <w:proofErr w:type="spellEnd"/>
-    </w:p>
-    <w:p/>
-    <w:p>
-      <w:pPr>
-        <w:pStyle w:val="Heading3"/>
-      </w:pPr>
-      <w:r>
-        <w:t xml:space="preserve">Non </w:t>
-      </w:r>
-      <w:proofErr w:type="spellStart"/>
-      <w:r>
-        <w:t>Fungsional</w:t>
-      </w:r>
-      <w:proofErr w:type="spellEnd"/>
-    </w:p>
-    <w:p/>
+        <w:spacing w:line="360" w:lineRule="auto"/>
+        <w:rPr>
+          <w:rFonts w:ascii="Times New Roman" w:hAnsi="Times New Roman" w:cs="Times New Roman"/>
+          <w:color w:val="auto"/>
+        </w:rPr>
+      </w:pPr>
+      <w:r>
+        <w:rPr>
+          <w:rFonts w:ascii="Times New Roman" w:hAnsi="Times New Roman" w:cs="Times New Roman"/>
+          <w:color w:val="auto"/>
+        </w:rPr>
+        <w:t>Antarmuka Pengguna</w:t>
+      </w:r>
+    </w:p>
+    <w:p>
+      <w:pPr>
+        <w:spacing w:line="360" w:lineRule="auto"/>
+        <w:ind w:left="720" w:firstLine="720"/>
+        <w:rPr>
+          <w:rFonts w:ascii="Times New Roman" w:hAnsi="Times New Roman" w:cs="Times New Roman"/>
+        </w:rPr>
+      </w:pPr>
+      <w:r>
+        <w:rPr>
+          <w:rFonts w:ascii="Times New Roman" w:hAnsi="Times New Roman" w:cs="Times New Roman"/>
+        </w:rPr>
+        <w:t xml:space="preserve">Andromaid diterpakan dan berbasis GUI dengan menggunakan system operasi android minimal versi 8.0 (oreo) </w:t>
+      </w:r>
+    </w:p>
     <w:p>
       <w:pPr>
         <w:pStyle w:val="Heading2"/>
-      </w:pPr>
-      <w:proofErr w:type="spellStart"/>
-      <w:r>
-        <w:t>Deskripsi</w:t>
-      </w:r>
-      <w:proofErr w:type="spellEnd"/>
-      <w:r>
-        <w:t xml:space="preserve"> </w:t>
-      </w:r>
-      <w:proofErr w:type="spellStart"/>
-      <w:r>
-        <w:t>Umum</w:t>
-      </w:r>
-      <w:proofErr w:type="spellEnd"/>
-      <w:r>
-        <w:t xml:space="preserve"> </w:t>
-      </w:r>
-      <w:proofErr w:type="spellStart"/>
-      <w:r>
-        <w:t>Kebutuhan</w:t>
-      </w:r>
-      <w:proofErr w:type="spellEnd"/>
-    </w:p>
-    <w:p>
-      <w:pPr>
-        <w:pStyle w:val="Heading3"/>
-      </w:pPr>
-      <w:proofErr w:type="spellStart"/>
-      <w:r>
-        <w:t>Antarmuka</w:t>
-      </w:r>
-      <w:proofErr w:type="spellEnd"/>
-      <w:r>
-        <w:t xml:space="preserve"> </w:t>
-      </w:r>
-      <w:proofErr w:type="spellStart"/>
-      <w:r>
-        <w:t>Pengguna</w:t>
-      </w:r>
-      <w:proofErr w:type="spellEnd"/>
-    </w:p>
-    <w:p>
-      <w:pPr>
-        <w:pStyle w:val="Heading3"/>
-      </w:pPr>
-      <w:proofErr w:type="spellStart"/>
-      <w:r>
-        <w:t>Antarmuka</w:t>
-      </w:r>
-      <w:proofErr w:type="spellEnd"/>
-      <w:r>
-        <w:t xml:space="preserve"> </w:t>
-      </w:r>
-      <w:proofErr w:type="spellStart"/>
-      <w:r>
-        <w:t>Perangkat</w:t>
-      </w:r>
-      <w:proofErr w:type="spellEnd"/>
-      <w:r>
-        <w:t xml:space="preserve"> </w:t>
-      </w:r>
-      <w:proofErr w:type="spellStart"/>
-      <w:r>
-        <w:t>Keras</w:t>
-      </w:r>
-      <w:proofErr w:type="spellEnd"/>
-    </w:p>
-    <w:p>
-      <w:pPr>
-        <w:pStyle w:val="Heading3"/>
-      </w:pPr>
-      <w:proofErr w:type="spellStart"/>
-      <w:r>
-        <w:t>Antarmuka</w:t>
-      </w:r>
-      <w:proofErr w:type="spellEnd"/>
-      <w:r>
-        <w:t xml:space="preserve"> </w:t>
-      </w:r>
-      <w:proofErr w:type="spellStart"/>
-      <w:r>
-        <w:t>Perangkat</w:t>
-      </w:r>
-      <w:proofErr w:type="spellEnd"/>
-      <w:r>
-        <w:t xml:space="preserve"> </w:t>
-      </w:r>
-      <w:proofErr w:type="spellStart"/>
-      <w:r>
-        <w:t>Lunak</w:t>
-      </w:r>
-      <w:proofErr w:type="spellEnd"/>
-    </w:p>
-    <w:p/>
+        <w:spacing w:line="360" w:lineRule="auto"/>
+        <w:rPr>
+          <w:rFonts w:ascii="Times New Roman" w:hAnsi="Times New Roman" w:cs="Times New Roman"/>
+          <w:color w:val="auto"/>
+        </w:rPr>
+      </w:pPr>
+      <w:r>
+        <w:rPr>
+          <w:rFonts w:ascii="Times New Roman" w:hAnsi="Times New Roman" w:cs="Times New Roman"/>
+          <w:color w:val="auto"/>
+        </w:rPr>
+        <w:t>Antarmuka Perangkat Keras</w:t>
+      </w:r>
+    </w:p>
+    <w:p>
+      <w:pPr>
+        <w:spacing w:line="360" w:lineRule="auto"/>
+        <w:ind w:left="720" w:firstLine="720"/>
+        <w:rPr>
+          <w:rFonts w:ascii="Times New Roman" w:hAnsi="Times New Roman" w:cs="Times New Roman"/>
+        </w:rPr>
+      </w:pPr>
+      <w:r>
+        <w:rPr>
+          <w:rFonts w:ascii="Times New Roman" w:hAnsi="Times New Roman" w:cs="Times New Roman"/>
+        </w:rPr>
+        <w:t xml:space="preserve">Andromaid dapat dipakai di perangkat keras </w:t>
+      </w:r>
+      <w:r>
+        <w:rPr>
+          <w:rFonts w:ascii="Times New Roman" w:hAnsi="Times New Roman" w:cs="Times New Roman"/>
+          <w:i/>
+          <w:iCs/>
+        </w:rPr>
+        <w:t xml:space="preserve">smartphone </w:t>
+      </w:r>
+      <w:r>
+        <w:rPr>
+          <w:rFonts w:ascii="Times New Roman" w:hAnsi="Times New Roman" w:cs="Times New Roman"/>
+        </w:rPr>
+        <w:t>android</w:t>
+      </w:r>
+      <w:r>
+        <w:rPr>
+          <w:rFonts w:ascii="Times New Roman" w:hAnsi="Times New Roman" w:cs="Times New Roman"/>
+        </w:rPr>
+        <w:t>.</w:t>
+      </w:r>
+    </w:p>
+    <w:p>
+      <w:pPr>
+        <w:pStyle w:val="Heading2"/>
+        <w:spacing w:line="360" w:lineRule="auto"/>
+        <w:rPr>
+          <w:rFonts w:ascii="Times New Roman" w:hAnsi="Times New Roman" w:cs="Times New Roman"/>
+          <w:color w:val="auto"/>
+        </w:rPr>
+      </w:pPr>
+      <w:r>
+        <w:rPr>
+          <w:rFonts w:ascii="Times New Roman" w:hAnsi="Times New Roman" w:cs="Times New Roman"/>
+          <w:color w:val="auto"/>
+        </w:rPr>
+        <w:t>Antarmuka Perangkat Lunak</w:t>
+      </w:r>
+    </w:p>
+    <w:p>
+      <w:pPr>
+        <w:spacing w:line="360" w:lineRule="auto"/>
+        <w:ind w:left="720" w:firstLine="720"/>
+        <w:rPr>
+          <w:rFonts w:ascii="Times New Roman" w:hAnsi="Times New Roman" w:cs="Times New Roman"/>
+        </w:rPr>
+      </w:pPr>
+      <w:r>
+        <w:rPr>
+          <w:rFonts w:ascii="Times New Roman" w:hAnsi="Times New Roman" w:cs="Times New Roman"/>
+        </w:rPr>
+        <w:t>Andromaid akan dikembangkan menggunakan Bahasa pemrograman java</w:t>
+      </w:r>
+      <w:r>
+        <w:rPr>
+          <w:rFonts w:ascii="Times New Roman" w:hAnsi="Times New Roman" w:cs="Times New Roman"/>
+        </w:rPr>
+        <w:t xml:space="preserve"> menggunakan IDE Android studio dan sqlite sebagai basis data</w:t>
+      </w:r>
+    </w:p>
+    <w:p>
+      <w:pPr>
+        <w:rPr>
+          <w:rFonts w:ascii="Times New Roman" w:hAnsi="Times New Roman" w:cs="Times New Roman"/>
+        </w:rPr>
+      </w:pPr>
+      <w:r>
+        <w:rPr>
+          <w:rFonts w:ascii="Times New Roman" w:hAnsi="Times New Roman" w:cs="Times New Roman"/>
+        </w:rPr>
+        <w:br w:type="page"/>
+      </w:r>
+    </w:p>
+    <w:p>
+      <w:pPr>
+        <w:spacing w:line="360" w:lineRule="auto"/>
+        <w:rPr>
+          <w:rFonts w:ascii="Times New Roman" w:hAnsi="Times New Roman" w:cs="Times New Roman"/>
+        </w:rPr>
+      </w:pPr>
+      <w:r>
+        <w:rPr>
+          <w:rFonts w:ascii="Times New Roman" w:hAnsi="Times New Roman" w:cs="Times New Roman"/>
+        </w:rPr>
+        <w:lastRenderedPageBreak/>
+        <w:t>Mock-up UI</w:t>
+      </w:r>
+    </w:p>
+    <w:p>
+      <w:pPr>
+        <w:spacing w:line="360" w:lineRule="auto"/>
+        <w:rPr>
+          <w:rFonts w:ascii="Times New Roman" w:hAnsi="Times New Roman" w:cs="Times New Roman"/>
+        </w:rPr>
+      </w:pPr>
+      <w:r>
+        <w:rPr>
+          <w:noProof/>
+        </w:rPr>
+        <w:drawing>
+          <wp:inline distT="0" distB="0" distL="0" distR="0" wp14:anchorId="47F1208A" wp14:editId="2C549533">
+            <wp:extent cx="5943600" cy="3928110"/>
+            <wp:effectExtent l="0" t="0" r="0" b="0"/>
+            <wp:docPr id="1" name="Picture 1"/>
+            <wp:cNvGraphicFramePr>
+              <a:graphicFrameLocks xmlns:a="http://schemas.openxmlformats.org/drawingml/2006/main" noChangeAspect="1"/>
+            </wp:cNvGraphicFramePr>
+            <a:graphic xmlns:a="http://schemas.openxmlformats.org/drawingml/2006/main">
+              <a:graphicData uri="http://schemas.openxmlformats.org/drawingml/2006/picture">
+                <pic:pic xmlns:pic="http://schemas.openxmlformats.org/drawingml/2006/picture">
+                  <pic:nvPicPr>
+                    <pic:cNvPr id="1" name=""/>
+                    <pic:cNvPicPr/>
+                  </pic:nvPicPr>
+                  <pic:blipFill>
+                    <a:blip r:embed="rId6"/>
+                    <a:stretch>
+                      <a:fillRect/>
+                    </a:stretch>
+                  </pic:blipFill>
+                  <pic:spPr>
+                    <a:xfrm>
+                      <a:off x="0" y="0"/>
+                      <a:ext cx="5943600" cy="3928110"/>
+                    </a:xfrm>
+                    <a:prstGeom prst="rect">
+                      <a:avLst/>
+                    </a:prstGeom>
+                  </pic:spPr>
+                </pic:pic>
+              </a:graphicData>
+            </a:graphic>
+          </wp:inline>
+        </w:drawing>
+      </w:r>
+    </w:p>
     <w:sectPr>
       <w:pgSz w:w="12240" w:h="15840"/>
       <w:pgMar w:top="1440" w:right="1440" w:bottom="1440" w:left="1440" w:header="720" w:footer="720" w:gutter="0"/>
@@ -396,11 +1464,103 @@
       </w:pPr>
     </w:lvl>
   </w:abstractNum>
+  <w:abstractNum w:abstractNumId="2" w15:restartNumberingAfterBreak="0">
+    <w:nsid w:val="787905FA"/>
+    <w:multiLevelType w:val="hybridMultilevel"/>
+    <w:tmpl w:val="D974C176"/>
+    <w:lvl w:ilvl="0" w:tplc="AA564CBA">
+      <w:start w:val="1"/>
+      <w:numFmt w:val="decimal"/>
+      <w:lvlText w:val="%1."/>
+      <w:lvlJc w:val="left"/>
+      <w:pPr>
+        <w:ind w:left="1080" w:hanging="360"/>
+      </w:pPr>
+      <w:rPr>
+        <w:rFonts w:hint="default"/>
+      </w:rPr>
+    </w:lvl>
+    <w:lvl w:ilvl="1" w:tplc="04090019" w:tentative="1">
+      <w:start w:val="1"/>
+      <w:numFmt w:val="lowerLetter"/>
+      <w:lvlText w:val="%2."/>
+      <w:lvlJc w:val="left"/>
+      <w:pPr>
+        <w:ind w:left="1800" w:hanging="360"/>
+      </w:pPr>
+    </w:lvl>
+    <w:lvl w:ilvl="2" w:tplc="0409001B" w:tentative="1">
+      <w:start w:val="1"/>
+      <w:numFmt w:val="lowerRoman"/>
+      <w:lvlText w:val="%3."/>
+      <w:lvlJc w:val="right"/>
+      <w:pPr>
+        <w:ind w:left="2520" w:hanging="180"/>
+      </w:pPr>
+    </w:lvl>
+    <w:lvl w:ilvl="3" w:tplc="0409000F" w:tentative="1">
+      <w:start w:val="1"/>
+      <w:numFmt w:val="decimal"/>
+      <w:lvlText w:val="%4."/>
+      <w:lvlJc w:val="left"/>
+      <w:pPr>
+        <w:ind w:left="3240" w:hanging="360"/>
+      </w:pPr>
+    </w:lvl>
+    <w:lvl w:ilvl="4" w:tplc="04090019" w:tentative="1">
+      <w:start w:val="1"/>
+      <w:numFmt w:val="lowerLetter"/>
+      <w:lvlText w:val="%5."/>
+      <w:lvlJc w:val="left"/>
+      <w:pPr>
+        <w:ind w:left="3960" w:hanging="360"/>
+      </w:pPr>
+    </w:lvl>
+    <w:lvl w:ilvl="5" w:tplc="0409001B" w:tentative="1">
+      <w:start w:val="1"/>
+      <w:numFmt w:val="lowerRoman"/>
+      <w:lvlText w:val="%6."/>
+      <w:lvlJc w:val="right"/>
+      <w:pPr>
+        <w:ind w:left="4680" w:hanging="180"/>
+      </w:pPr>
+    </w:lvl>
+    <w:lvl w:ilvl="6" w:tplc="0409000F" w:tentative="1">
+      <w:start w:val="1"/>
+      <w:numFmt w:val="decimal"/>
+      <w:lvlText w:val="%7."/>
+      <w:lvlJc w:val="left"/>
+      <w:pPr>
+        <w:ind w:left="5400" w:hanging="360"/>
+      </w:pPr>
+    </w:lvl>
+    <w:lvl w:ilvl="7" w:tplc="04090019" w:tentative="1">
+      <w:start w:val="1"/>
+      <w:numFmt w:val="lowerLetter"/>
+      <w:lvlText w:val="%8."/>
+      <w:lvlJc w:val="left"/>
+      <w:pPr>
+        <w:ind w:left="6120" w:hanging="360"/>
+      </w:pPr>
+    </w:lvl>
+    <w:lvl w:ilvl="8" w:tplc="0409001B" w:tentative="1">
+      <w:start w:val="1"/>
+      <w:numFmt w:val="lowerRoman"/>
+      <w:lvlText w:val="%9."/>
+      <w:lvlJc w:val="right"/>
+      <w:pPr>
+        <w:ind w:left="6840" w:hanging="180"/>
+      </w:pPr>
+    </w:lvl>
+  </w:abstractNum>
   <w:num w:numId="1">
     <w:abstractNumId w:val="1"/>
   </w:num>
   <w:num w:numId="2">
     <w:abstractNumId w:val="0"/>
+  </w:num>
+  <w:num w:numId="3">
+    <w:abstractNumId w:val="2"/>
   </w:num>
 </w:numbering>
 </file>
@@ -1197,6 +2357,75 @@
       <w:szCs w:val="21"/>
     </w:rPr>
   </w:style>
+  <w:style w:type="table" w:styleId="TableGrid">
+    <w:name w:val="Table Grid"/>
+    <w:basedOn w:val="TableNormal"/>
+    <w:uiPriority w:val="39"/>
+    <w:rsid w:val="00B262D6"/>
+    <w:pPr>
+      <w:spacing w:after="0" w:line="240" w:lineRule="auto"/>
+    </w:pPr>
+    <w:tblPr>
+      <w:tblBorders>
+        <w:top w:val="single" w:sz="4" w:space="0" w:color="auto"/>
+        <w:left w:val="single" w:sz="4" w:space="0" w:color="auto"/>
+        <w:bottom w:val="single" w:sz="4" w:space="0" w:color="auto"/>
+        <w:right w:val="single" w:sz="4" w:space="0" w:color="auto"/>
+        <w:insideH w:val="single" w:sz="4" w:space="0" w:color="auto"/>
+        <w:insideV w:val="single" w:sz="4" w:space="0" w:color="auto"/>
+      </w:tblBorders>
+    </w:tblPr>
+  </w:style>
+  <w:style w:type="paragraph" w:styleId="Title">
+    <w:name w:val="Title"/>
+    <w:basedOn w:val="Normal"/>
+    <w:next w:val="Normal"/>
+    <w:link w:val="TitleChar"/>
+    <w:uiPriority w:val="10"/>
+    <w:qFormat/>
+    <w:rsid w:val="006F3095"/>
+    <w:pPr>
+      <w:spacing w:after="0" w:line="240" w:lineRule="auto"/>
+      <w:contextualSpacing/>
+    </w:pPr>
+    <w:rPr>
+      <w:rFonts w:asciiTheme="majorHAnsi" w:eastAsiaTheme="majorEastAsia" w:hAnsiTheme="majorHAnsi" w:cstheme="majorBidi"/>
+      <w:spacing w:val="-10"/>
+      <w:kern w:val="28"/>
+      <w:sz w:val="56"/>
+      <w:szCs w:val="56"/>
+    </w:rPr>
+  </w:style>
+  <w:style w:type="character" w:customStyle="1" w:styleId="TitleChar">
+    <w:name w:val="Title Char"/>
+    <w:basedOn w:val="DefaultParagraphFont"/>
+    <w:link w:val="Title"/>
+    <w:uiPriority w:val="10"/>
+    <w:rsid w:val="006F3095"/>
+    <w:rPr>
+      <w:rFonts w:asciiTheme="majorHAnsi" w:eastAsiaTheme="majorEastAsia" w:hAnsiTheme="majorHAnsi" w:cstheme="majorBidi"/>
+      <w:spacing w:val="-10"/>
+      <w:kern w:val="28"/>
+      <w:sz w:val="56"/>
+      <w:szCs w:val="56"/>
+    </w:rPr>
+  </w:style>
+  <w:style w:type="paragraph" w:styleId="NormalWeb">
+    <w:name w:val="Normal (Web)"/>
+    <w:basedOn w:val="Normal"/>
+    <w:uiPriority w:val="99"/>
+    <w:semiHidden/>
+    <w:unhideWhenUsed/>
+    <w:rsid w:val="00966948"/>
+    <w:pPr>
+      <w:spacing w:before="100" w:beforeAutospacing="1" w:after="100" w:afterAutospacing="1" w:line="240" w:lineRule="auto"/>
+    </w:pPr>
+    <w:rPr>
+      <w:rFonts w:ascii="Times New Roman" w:eastAsia="Times New Roman" w:hAnsi="Times New Roman" w:cs="Times New Roman"/>
+      <w:sz w:val="24"/>
+      <w:szCs w:val="24"/>
+    </w:rPr>
+  </w:style>
 </w:styles>
 </file>
 
@@ -1493,4 +2722,16 @@
     </a:ext>
   </a:extLst>
 </a:theme>
+</file>
+
+<file path=customXml/item1.xml><?xml version="1.0" encoding="utf-8"?>
+<b:Sources xmlns:b="http://schemas.openxmlformats.org/officeDocument/2006/bibliography" xmlns="http://schemas.openxmlformats.org/officeDocument/2006/bibliography" SelectedStyle="\APASixthEditionOfficeOnline.xsl" StyleName="APA" Version="6"/>
+</file>
+
+<file path=customXml/itemProps1.xml><?xml version="1.0" encoding="utf-8"?>
+<ds:datastoreItem xmlns:ds="http://schemas.openxmlformats.org/officeDocument/2006/customXml" ds:itemID="{F5200500-30D9-44A5-B8B7-7A3A39A31A8E}">
+  <ds:schemaRefs>
+    <ds:schemaRef ds:uri="http://schemas.openxmlformats.org/officeDocument/2006/bibliography"/>
+  </ds:schemaRefs>
+</ds:datastoreItem>
 </file>
</xml_diff>